<commit_message>
Demonstration of part 2
</commit_message>
<xml_diff>
--- a/Test Document Sprint 2.docx
+++ b/Test Document Sprint 2.docx
@@ -1,6 +1,6 @@
 
 <file path=word/document.xml><?xml version="1.0" encoding="utf-8"?>
-<w:document xmlns:wpc="http://schemas.microsoft.com/office/word/2010/wordprocessingCanvas" xmlns:cx="http://schemas.microsoft.com/office/drawing/2014/chartex" xmlns:cx1="http://schemas.microsoft.com/office/drawing/2015/9/8/chartex" xmlns:cx2="http://schemas.microsoft.com/office/drawing/2015/10/21/chartex" xmlns:cx3="http://schemas.microsoft.com/office/drawing/2016/5/9/chartex" xmlns:cx4="http://schemas.microsoft.com/office/drawing/2016/5/10/chartex" xmlns:cx5="http://schemas.microsoft.com/office/drawing/2016/5/11/chartex" xmlns:cx6="http://schemas.microsoft.com/office/drawing/2016/5/12/chartex" xmlns:cx7="http://schemas.microsoft.com/office/drawing/2016/5/13/chartex" xmlns:cx8="http://schemas.microsoft.com/office/drawing/2016/5/14/chartex" xmlns:mc="http://schemas.openxmlformats.org/markup-compatibility/2006" xmlns:aink="http://schemas.microsoft.com/office/drawing/2016/ink" xmlns:am3d="http://schemas.microsoft.com/office/drawing/2017/model3d" xmlns:o="urn:schemas-microsoft-com:office:office" xmlns:r="http://schemas.openxmlformats.org/officeDocument/2006/relationships" xmlns:m="http://schemas.openxmlformats.org/officeDocument/2006/math" xmlns:v="urn:schemas-microsoft-com:vml" xmlns:wp14="http://schemas.microsoft.com/office/word/2010/wordprocessingDrawing" xmlns:wp="http://schemas.openxmlformats.org/drawingml/2006/wordprocessingDrawing" xmlns:w10="urn:schemas-microsoft-com:office:word" xmlns:w="http://schemas.openxmlformats.org/wordprocessingml/2006/main" xmlns:w14="http://schemas.microsoft.com/office/word/2010/wordml" xmlns:w15="http://schemas.microsoft.com/office/word/2012/wordml" xmlns:w16cid="http://schemas.microsoft.com/office/word/2016/wordml/cid" xmlns:w16se="http://schemas.microsoft.com/office/word/2015/wordml/symex" xmlns:wpg="http://schemas.microsoft.com/office/word/2010/wordprocessingGroup" xmlns:wpi="http://schemas.microsoft.com/office/word/2010/wordprocessingInk" xmlns:wne="http://schemas.microsoft.com/office/word/2006/wordml" xmlns:wps="http://schemas.microsoft.com/office/word/2010/wordprocessingShape" mc:Ignorable="w14 w15 w16se w16cid wp14">
+<w:document xmlns:wpc="http://schemas.microsoft.com/office/word/2010/wordprocessingCanvas" xmlns:cx="http://schemas.microsoft.com/office/drawing/2014/chartex" xmlns:mc="http://schemas.openxmlformats.org/markup-compatibility/2006" xmlns:o="urn:schemas-microsoft-com:office:office" xmlns:r="http://schemas.openxmlformats.org/officeDocument/2006/relationships" xmlns:m="http://schemas.openxmlformats.org/officeDocument/2006/math" xmlns:v="urn:schemas-microsoft-com:vml" xmlns:wp14="http://schemas.microsoft.com/office/word/2010/wordprocessingDrawing" xmlns:wp="http://schemas.openxmlformats.org/drawingml/2006/wordprocessingDrawing" xmlns:w10="urn:schemas-microsoft-com:office:word" xmlns:w="http://schemas.openxmlformats.org/wordprocessingml/2006/main" xmlns:w14="http://schemas.microsoft.com/office/word/2010/wordml" xmlns:w15="http://schemas.microsoft.com/office/word/2012/wordml" xmlns:w16se="http://schemas.microsoft.com/office/word/2015/wordml/symex" xmlns:wpg="http://schemas.microsoft.com/office/word/2010/wordprocessingGroup" xmlns:wpi="http://schemas.microsoft.com/office/word/2010/wordprocessingInk" xmlns:wne="http://schemas.microsoft.com/office/word/2006/wordml" xmlns:wps="http://schemas.microsoft.com/office/word/2010/wordprocessingShape" mc:Ignorable="w14 w15 w16se wp14">
   <w:body>
     <w:p>
       <w:pPr>
@@ -9,6 +9,110 @@
       <w:r>
         <w:t>Test Document</w:t>
       </w:r>
+    </w:p>
+    <w:p>
+      <w:r>
+        <w:t>User Stories:</w:t>
+      </w:r>
+    </w:p>
+    <w:p>
+      <w:pPr>
+        <w:jc w:val="center"/>
+      </w:pPr>
+    </w:p>
+    <w:p>
+      <w:pPr>
+        <w:jc w:val="center"/>
+      </w:pPr>
+      <w:r>
+        <w:rPr>
+          <w:noProof/>
+          <w:lang w:val="en-GB" w:eastAsia="en-GB"/>
+        </w:rPr>
+        <w:drawing>
+          <wp:inline distT="0" distB="0" distL="0" distR="0" wp14:anchorId="2CBB6E3D" wp14:editId="47A76F77">
+            <wp:extent cx="3448050" cy="1714500"/>
+            <wp:effectExtent l="0" t="0" r="0" b="0"/>
+            <wp:docPr id="2" name="Picture 2"/>
+            <wp:cNvGraphicFramePr>
+              <a:graphicFrameLocks xmlns:a="http://schemas.openxmlformats.org/drawingml/2006/main" noChangeAspect="1"/>
+            </wp:cNvGraphicFramePr>
+            <a:graphic xmlns:a="http://schemas.openxmlformats.org/drawingml/2006/main">
+              <a:graphicData uri="http://schemas.openxmlformats.org/drawingml/2006/picture">
+                <pic:pic xmlns:pic="http://schemas.openxmlformats.org/drawingml/2006/picture">
+                  <pic:nvPicPr>
+                    <pic:cNvPr id="1" name=""/>
+                    <pic:cNvPicPr/>
+                  </pic:nvPicPr>
+                  <pic:blipFill>
+                    <a:blip r:embed="rId5"/>
+                    <a:stretch>
+                      <a:fillRect/>
+                    </a:stretch>
+                  </pic:blipFill>
+                  <pic:spPr>
+                    <a:xfrm>
+                      <a:off x="0" y="0"/>
+                      <a:ext cx="3448050" cy="1714500"/>
+                    </a:xfrm>
+                    <a:prstGeom prst="rect">
+                      <a:avLst/>
+                    </a:prstGeom>
+                  </pic:spPr>
+                </pic:pic>
+              </a:graphicData>
+            </a:graphic>
+          </wp:inline>
+        </w:drawing>
+      </w:r>
+    </w:p>
+    <w:p>
+      <w:pPr>
+        <w:jc w:val="center"/>
+      </w:pPr>
+      <w:r>
+        <w:rPr>
+          <w:noProof/>
+          <w:lang w:val="en-GB" w:eastAsia="en-GB"/>
+        </w:rPr>
+        <w:drawing>
+          <wp:inline distT="0" distB="0" distL="0" distR="0" wp14:anchorId="0BCA0EAC" wp14:editId="6B320C8C">
+            <wp:extent cx="3533775" cy="1533525"/>
+            <wp:effectExtent l="0" t="0" r="9525" b="9525"/>
+            <wp:docPr id="3" name="Picture 3"/>
+            <wp:cNvGraphicFramePr>
+              <a:graphicFrameLocks xmlns:a="http://schemas.openxmlformats.org/drawingml/2006/main" noChangeAspect="1"/>
+            </wp:cNvGraphicFramePr>
+            <a:graphic xmlns:a="http://schemas.openxmlformats.org/drawingml/2006/main">
+              <a:graphicData uri="http://schemas.openxmlformats.org/drawingml/2006/picture">
+                <pic:pic xmlns:pic="http://schemas.openxmlformats.org/drawingml/2006/picture">
+                  <pic:nvPicPr>
+                    <pic:cNvPr id="1" name=""/>
+                    <pic:cNvPicPr/>
+                  </pic:nvPicPr>
+                  <pic:blipFill>
+                    <a:blip r:embed="rId6"/>
+                    <a:stretch>
+                      <a:fillRect/>
+                    </a:stretch>
+                  </pic:blipFill>
+                  <pic:spPr>
+                    <a:xfrm>
+                      <a:off x="0" y="0"/>
+                      <a:ext cx="3533775" cy="1533525"/>
+                    </a:xfrm>
+                    <a:prstGeom prst="rect">
+                      <a:avLst/>
+                    </a:prstGeom>
+                  </pic:spPr>
+                </pic:pic>
+              </a:graphicData>
+            </a:graphic>
+          </wp:inline>
+        </w:drawing>
+      </w:r>
+      <w:bookmarkStart w:id="0" w:name="_GoBack"/>
+      <w:bookmarkEnd w:id="0"/>
     </w:p>
     <w:p>
       <w:r>
@@ -364,13 +468,7 @@
               <w:jc w:val="both"/>
             </w:pPr>
             <w:r>
-              <w:t>The address ‘http://localhost/</w:t>
-            </w:r>
-            <w:r>
-              <w:t>TekkenApp</w:t>
-            </w:r>
-            <w:r>
-              <w:t>/’ is entered in the browser</w:t>
+              <w:t>The address ‘http://localhost/TekkenApp/’ is entered in the browser</w:t>
             </w:r>
           </w:p>
         </w:tc>
@@ -524,7 +622,9 @@
       <w:r>
         <w:rPr>
           <w:noProof/>
+          <w:lang w:val="en-GB" w:eastAsia="en-GB"/>
         </w:rPr>
+        <w:lastRenderedPageBreak/>
         <w:drawing>
           <wp:inline distT="0" distB="0" distL="0" distR="0" wp14:anchorId="0EDC46BA" wp14:editId="56D1D7FC">
             <wp:extent cx="5731510" cy="3140710"/>
@@ -541,7 +641,7 @@
                     <pic:cNvPicPr/>
                   </pic:nvPicPr>
                   <pic:blipFill>
-                    <a:blip r:embed="rId5"/>
+                    <a:blip r:embed="rId7"/>
                     <a:stretch>
                       <a:fillRect/>
                     </a:stretch>
@@ -618,7 +718,6 @@
               <w:rPr>
                 <w:shd w:val="clear" w:color="auto" w:fill="76A5AF"/>
               </w:rPr>
-              <w:lastRenderedPageBreak/>
               <w:t>User Story 1</w:t>
             </w:r>
           </w:p>
@@ -648,13 +747,7 @@
               </w:rPr>
             </w:pPr>
             <w:r>
-              <w:t xml:space="preserve">As the manga admin, I want to display a </w:t>
-            </w:r>
-            <w:r>
-              <w:t>fighter</w:t>
-            </w:r>
-            <w:r>
-              <w:t xml:space="preserve"> </w:t>
+              <w:t xml:space="preserve">As the manga admin, I want to display a fighter </w:t>
             </w:r>
             <w:proofErr w:type="spellStart"/>
             <w:r>
@@ -662,19 +755,13 @@
             </w:r>
             <w:proofErr w:type="spellEnd"/>
             <w:r>
-              <w:t xml:space="preserve">, so that users are aware of all available </w:t>
-            </w:r>
-            <w:r>
-              <w:t>figh</w:t>
+              <w:t>, so that users are aware of all available figh</w:t>
             </w:r>
             <w:r>
               <w:t>t</w:t>
             </w:r>
             <w:r>
-              <w:t>ers</w:t>
-            </w:r>
-            <w:r>
-              <w:t>.</w:t>
+              <w:t>ers.</w:t>
             </w:r>
           </w:p>
         </w:tc>
@@ -966,13 +1053,7 @@
               </w:rPr>
             </w:pPr>
             <w:r>
-              <w:t>The address ‘http://localhost:</w:t>
-            </w:r>
-            <w:r>
-              <w:t>80</w:t>
-            </w:r>
-            <w:r>
-              <w:t>/</w:t>
+              <w:t>The address ‘http://localhost:80/</w:t>
             </w:r>
             <w:proofErr w:type="spellStart"/>
             <w:r>
@@ -1151,7 +1232,9 @@
       <w:r>
         <w:rPr>
           <w:noProof/>
+          <w:lang w:val="en-GB" w:eastAsia="en-GB"/>
         </w:rPr>
+        <w:lastRenderedPageBreak/>
         <w:drawing>
           <wp:inline distT="0" distB="0" distL="0" distR="0" wp14:anchorId="014A1DA0" wp14:editId="7F38EB5A">
             <wp:extent cx="5731510" cy="3134360"/>
@@ -1168,7 +1251,7 @@
                     <pic:cNvPicPr/>
                   </pic:nvPicPr>
                   <pic:blipFill>
-                    <a:blip r:embed="rId6"/>
+                    <a:blip r:embed="rId8"/>
                     <a:stretch>
                       <a:fillRect/>
                     </a:stretch>
@@ -1246,7 +1329,6 @@
               <w:rPr>
                 <w:shd w:val="clear" w:color="auto" w:fill="76A5AF"/>
               </w:rPr>
-              <w:lastRenderedPageBreak/>
               <w:t>User Story 1</w:t>
             </w:r>
           </w:p>
@@ -1278,13 +1360,7 @@
               </w:rPr>
             </w:pPr>
             <w:r>
-              <w:t xml:space="preserve">As the manga website owner, I want to display a </w:t>
-            </w:r>
-            <w:r>
-              <w:t>fighter</w:t>
-            </w:r>
-            <w:r>
-              <w:t xml:space="preserve"> </w:t>
+              <w:t xml:space="preserve">As the manga website owner, I want to display a fighter </w:t>
             </w:r>
             <w:proofErr w:type="spellStart"/>
             <w:r>
@@ -1292,13 +1368,7 @@
             </w:r>
             <w:proofErr w:type="spellEnd"/>
             <w:r>
-              <w:t xml:space="preserve">, so that users are aware of all available </w:t>
-            </w:r>
-            <w:r>
-              <w:t>fighters</w:t>
-            </w:r>
-            <w:r>
-              <w:t>.</w:t>
+              <w:t>, so that users are aware of all available fighters.</w:t>
             </w:r>
           </w:p>
         </w:tc>
@@ -1595,16 +1665,7 @@
               </w:rPr>
             </w:pPr>
             <w:r>
-              <w:t>The address ‘http://localhost:</w:t>
-            </w:r>
-            <w:r>
-              <w:t>/</w:t>
-            </w:r>
-            <w:r>
-              <w:t>TekkenApp</w:t>
-            </w:r>
-            <w:r>
-              <w:t>/’ is entered in the browser</w:t>
+              <w:t>The address ‘http://localhost:/TekkenApp/’ is entered in the browser</w:t>
             </w:r>
           </w:p>
         </w:tc>
@@ -1775,7 +1836,9 @@
       <w:r>
         <w:rPr>
           <w:noProof/>
+          <w:lang w:val="en-GB" w:eastAsia="en-GB"/>
         </w:rPr>
+        <w:lastRenderedPageBreak/>
         <w:drawing>
           <wp:inline distT="0" distB="0" distL="0" distR="0" wp14:anchorId="31C8221C" wp14:editId="76839EA2">
             <wp:extent cx="5731510" cy="3134360"/>
@@ -1792,7 +1855,7 @@
                     <pic:cNvPicPr/>
                   </pic:nvPicPr>
                   <pic:blipFill>
-                    <a:blip r:embed="rId7"/>
+                    <a:blip r:embed="rId9"/>
                     <a:stretch>
                       <a:fillRect/>
                     </a:stretch>
@@ -1866,7 +1929,6 @@
               <w:rPr>
                 <w:shd w:val="clear" w:color="auto" w:fill="76A5AF"/>
               </w:rPr>
-              <w:lastRenderedPageBreak/>
               <w:t>User Story 2</w:t>
             </w:r>
           </w:p>
@@ -1901,13 +1963,7 @@
             </w:r>
             <w:proofErr w:type="spellEnd"/>
             <w:r>
-              <w:t xml:space="preserve">, so that I can view relevant </w:t>
-            </w:r>
-            <w:r>
-              <w:t>fighter</w:t>
-            </w:r>
-            <w:r>
-              <w:t xml:space="preserve"> entries.</w:t>
+              <w:t>, so that I can view relevant fighter entries.</w:t>
             </w:r>
           </w:p>
         </w:tc>
@@ -2199,19 +2255,7 @@
               </w:rPr>
             </w:pPr>
             <w:r>
-              <w:t>Th</w:t>
-            </w:r>
-            <w:r>
-              <w:t>e address ‘http://localhost:</w:t>
-            </w:r>
-            <w:r>
-              <w:t>/</w:t>
-            </w:r>
-            <w:r>
-              <w:t>TekkenApp</w:t>
-            </w:r>
-            <w:r>
-              <w:t>/’ is entered in the browser</w:t>
+              <w:t>The address ‘http://localhost:/TekkenApp/’ is entered in the browser</w:t>
             </w:r>
           </w:p>
           <w:p>
@@ -2227,16 +2271,7 @@
               <w:jc w:val="both"/>
             </w:pPr>
             <w:r>
-              <w:t xml:space="preserve"> </w:t>
-            </w:r>
-            <w:r>
-              <w:t>‘</w:t>
-            </w:r>
-            <w:r>
-              <w:t xml:space="preserve">Anna’ </w:t>
-            </w:r>
-            <w:r>
-              <w:t>is typed in the search bar</w:t>
+              <w:t xml:space="preserve"> ‘Anna’ is typed in the search bar</w:t>
             </w:r>
           </w:p>
         </w:tc>
@@ -2330,19 +2365,7 @@
             </w:r>
             <w:proofErr w:type="spellEnd"/>
             <w:r>
-              <w:t xml:space="preserve"> is displayed with all entries and then filtered down to display the single </w:t>
-            </w:r>
-            <w:r>
-              <w:t>fighter</w:t>
-            </w:r>
-            <w:r>
-              <w:t xml:space="preserve"> entry for ‘</w:t>
-            </w:r>
-            <w:r>
-              <w:t>Anna</w:t>
-            </w:r>
-            <w:r>
-              <w:t>’</w:t>
+              <w:t xml:space="preserve"> is displayed with all entries and then filtered down to display the single fighter entry for ‘Anna’</w:t>
             </w:r>
           </w:p>
         </w:tc>
@@ -2416,11 +2439,12 @@
     </w:tbl>
     <w:p/>
     <w:p>
-      <w:bookmarkStart w:id="0" w:name="_GoBack"/>
       <w:r>
         <w:rPr>
           <w:noProof/>
+          <w:lang w:val="en-GB" w:eastAsia="en-GB"/>
         </w:rPr>
+        <w:lastRenderedPageBreak/>
         <w:drawing>
           <wp:inline distT="0" distB="0" distL="0" distR="0" wp14:anchorId="182D7F19" wp14:editId="23CAD5AA">
             <wp:extent cx="5731510" cy="3134360"/>
@@ -2437,7 +2461,7 @@
                     <pic:cNvPicPr/>
                   </pic:nvPicPr>
                   <pic:blipFill>
-                    <a:blip r:embed="rId8"/>
+                    <a:blip r:embed="rId10"/>
                     <a:stretch>
                       <a:fillRect/>
                     </a:stretch>
@@ -2457,7 +2481,6 @@
           </wp:inline>
         </w:drawing>
       </w:r>
-      <w:bookmarkEnd w:id="0"/>
     </w:p>
     <w:sectPr>
       <w:pgSz w:w="11906" w:h="16838"/>
@@ -2470,7 +2493,7 @@
 </file>
 
 <file path=word/numbering.xml><?xml version="1.0" encoding="utf-8"?>
-<w:numbering xmlns:wpc="http://schemas.microsoft.com/office/word/2010/wordprocessingCanvas" xmlns:cx="http://schemas.microsoft.com/office/drawing/2014/chartex" xmlns:cx1="http://schemas.microsoft.com/office/drawing/2015/9/8/chartex" xmlns:cx2="http://schemas.microsoft.com/office/drawing/2015/10/21/chartex" xmlns:cx3="http://schemas.microsoft.com/office/drawing/2016/5/9/chartex" xmlns:cx4="http://schemas.microsoft.com/office/drawing/2016/5/10/chartex" xmlns:cx5="http://schemas.microsoft.com/office/drawing/2016/5/11/chartex" xmlns:cx6="http://schemas.microsoft.com/office/drawing/2016/5/12/chartex" xmlns:cx7="http://schemas.microsoft.com/office/drawing/2016/5/13/chartex" xmlns:cx8="http://schemas.microsoft.com/office/drawing/2016/5/14/chartex" xmlns:mc="http://schemas.openxmlformats.org/markup-compatibility/2006" xmlns:aink="http://schemas.microsoft.com/office/drawing/2016/ink" xmlns:am3d="http://schemas.microsoft.com/office/drawing/2017/model3d" xmlns:o="urn:schemas-microsoft-com:office:office" xmlns:r="http://schemas.openxmlformats.org/officeDocument/2006/relationships" xmlns:m="http://schemas.openxmlformats.org/officeDocument/2006/math" xmlns:v="urn:schemas-microsoft-com:vml" xmlns:wp14="http://schemas.microsoft.com/office/word/2010/wordprocessingDrawing" xmlns:wp="http://schemas.openxmlformats.org/drawingml/2006/wordprocessingDrawing" xmlns:w10="urn:schemas-microsoft-com:office:word" xmlns:w="http://schemas.openxmlformats.org/wordprocessingml/2006/main" xmlns:w14="http://schemas.microsoft.com/office/word/2010/wordml" xmlns:w15="http://schemas.microsoft.com/office/word/2012/wordml" xmlns:w16cid="http://schemas.microsoft.com/office/word/2016/wordml/cid" xmlns:w16se="http://schemas.microsoft.com/office/word/2015/wordml/symex" xmlns:wpg="http://schemas.microsoft.com/office/word/2010/wordprocessingGroup" xmlns:wpi="http://schemas.microsoft.com/office/word/2010/wordprocessingInk" xmlns:wne="http://schemas.microsoft.com/office/word/2006/wordml" xmlns:wps="http://schemas.microsoft.com/office/word/2010/wordprocessingShape" mc:Ignorable="w14 w15 w16se w16cid wp14">
+<w:numbering xmlns:wpc="http://schemas.microsoft.com/office/word/2010/wordprocessingCanvas" xmlns:cx="http://schemas.microsoft.com/office/drawing/2014/chartex" xmlns:mc="http://schemas.openxmlformats.org/markup-compatibility/2006" xmlns:o="urn:schemas-microsoft-com:office:office" xmlns:r="http://schemas.openxmlformats.org/officeDocument/2006/relationships" xmlns:m="http://schemas.openxmlformats.org/officeDocument/2006/math" xmlns:v="urn:schemas-microsoft-com:vml" xmlns:wp14="http://schemas.microsoft.com/office/word/2010/wordprocessingDrawing" xmlns:wp="http://schemas.openxmlformats.org/drawingml/2006/wordprocessingDrawing" xmlns:w10="urn:schemas-microsoft-com:office:word" xmlns:w="http://schemas.openxmlformats.org/wordprocessingml/2006/main" xmlns:w14="http://schemas.microsoft.com/office/word/2010/wordml" xmlns:w15="http://schemas.microsoft.com/office/word/2012/wordml" xmlns:w16se="http://schemas.microsoft.com/office/word/2015/wordml/symex" xmlns:wpg="http://schemas.microsoft.com/office/word/2010/wordprocessingGroup" xmlns:wpi="http://schemas.microsoft.com/office/word/2010/wordprocessingInk" xmlns:wne="http://schemas.microsoft.com/office/word/2006/wordml" xmlns:wps="http://schemas.microsoft.com/office/word/2010/wordprocessingShape" mc:Ignorable="w14 w15 w16se wp14">
   <w:abstractNum w:abstractNumId="0" w15:restartNumberingAfterBreak="0">
     <w:nsid w:val="08A01546"/>
     <w:multiLevelType w:val="multilevel"/>
@@ -4515,7 +4538,7 @@
 </file>
 
 <file path=word/styles.xml><?xml version="1.0" encoding="utf-8"?>
-<w:styles xmlns:mc="http://schemas.openxmlformats.org/markup-compatibility/2006" xmlns:r="http://schemas.openxmlformats.org/officeDocument/2006/relationships" xmlns:w="http://schemas.openxmlformats.org/wordprocessingml/2006/main" xmlns:w14="http://schemas.microsoft.com/office/word/2010/wordml" xmlns:w15="http://schemas.microsoft.com/office/word/2012/wordml" xmlns:w16cid="http://schemas.microsoft.com/office/word/2016/wordml/cid" xmlns:w16se="http://schemas.microsoft.com/office/word/2015/wordml/symex" mc:Ignorable="w14 w15 w16se w16cid">
+<w:styles xmlns:mc="http://schemas.openxmlformats.org/markup-compatibility/2006" xmlns:r="http://schemas.openxmlformats.org/officeDocument/2006/relationships" xmlns:w="http://schemas.openxmlformats.org/wordprocessingml/2006/main" xmlns:w14="http://schemas.microsoft.com/office/word/2010/wordml" xmlns:w15="http://schemas.microsoft.com/office/word/2012/wordml" xmlns:w16se="http://schemas.microsoft.com/office/word/2015/wordml/symex" mc:Ignorable="w14 w15 w16se">
   <w:docDefaults>
     <w:rPrDefault>
       <w:rPr>
@@ -4531,7 +4554,7 @@
       </w:pPr>
     </w:pPrDefault>
   </w:docDefaults>
-  <w:latentStyles w:defLockedState="0" w:defUIPriority="99" w:defSemiHidden="0" w:defUnhideWhenUsed="0" w:defQFormat="0" w:count="375">
+  <w:latentStyles w:defLockedState="0" w:defUIPriority="99" w:defSemiHidden="0" w:defUnhideWhenUsed="0" w:defQFormat="0" w:count="371">
     <w:lsdException w:name="Normal" w:uiPriority="0" w:qFormat="1"/>
     <w:lsdException w:name="heading 1" w:uiPriority="9" w:qFormat="1"/>
     <w:lsdException w:name="heading 2" w:semiHidden="1" w:uiPriority="9" w:unhideWhenUsed="1" w:qFormat="1"/>
@@ -4903,10 +4926,6 @@
     <w:lsdException w:name="List Table 5 Dark Accent 6" w:uiPriority="50"/>
     <w:lsdException w:name="List Table 6 Colorful Accent 6" w:uiPriority="51"/>
     <w:lsdException w:name="List Table 7 Colorful Accent 6" w:uiPriority="52"/>
-    <w:lsdException w:name="Mention" w:semiHidden="1" w:unhideWhenUsed="1"/>
-    <w:lsdException w:name="Smart Hyperlink" w:semiHidden="1" w:unhideWhenUsed="1"/>
-    <w:lsdException w:name="Hashtag" w:semiHidden="1" w:unhideWhenUsed="1"/>
-    <w:lsdException w:name="Unresolved Mention" w:semiHidden="1" w:unhideWhenUsed="1"/>
   </w:latentStyles>
   <w:style w:type="paragraph" w:default="1" w:styleId="Normal">
     <w:name w:val="Normal"/>

</xml_diff>